<commit_message>
Actualizar views y documentación
</commit_message>
<xml_diff>
--- a/Documentacion Geoplanner API.docx
+++ b/Documentacion Geoplanner API.docx
@@ -51,8 +51,8 @@
         </w:tblCellMar>
       </w:tblPr>
       <w:tblGrid>
-        <w:gridCol w:w="1027"/>
-        <w:gridCol w:w="2266"/>
+        <w:gridCol w:w="1025"/>
+        <w:gridCol w:w="2268"/>
         <w:gridCol w:w="5136"/>
       </w:tblGrid>
       <w:tr>
@@ -61,7 +61,7 @@
         </w:trPr>
         <w:tc>
           <w:tcPr>
-            <w:tcW w:w="1027" w:type="dxa"/>
+            <w:tcW w:w="1025" w:type="dxa"/>
             <w:tcBorders/>
             <w:vAlign w:val="center"/>
           </w:tcPr>
@@ -81,7 +81,7 @@
         </w:tc>
         <w:tc>
           <w:tcPr>
-            <w:tcW w:w="2266" w:type="dxa"/>
+            <w:tcW w:w="2268" w:type="dxa"/>
             <w:tcBorders/>
             <w:vAlign w:val="center"/>
           </w:tcPr>
@@ -124,7 +124,7 @@
         <w:trPr/>
         <w:tc>
           <w:tcPr>
-            <w:tcW w:w="1027" w:type="dxa"/>
+            <w:tcW w:w="1025" w:type="dxa"/>
             <w:tcBorders/>
             <w:vAlign w:val="center"/>
           </w:tcPr>
@@ -145,7 +145,7 @@
         </w:tc>
         <w:tc>
           <w:tcPr>
-            <w:tcW w:w="2266" w:type="dxa"/>
+            <w:tcW w:w="2268" w:type="dxa"/>
             <w:tcBorders/>
             <w:vAlign w:val="center"/>
           </w:tcPr>
@@ -192,7 +192,7 @@
         <w:trPr/>
         <w:tc>
           <w:tcPr>
-            <w:tcW w:w="1027" w:type="dxa"/>
+            <w:tcW w:w="1025" w:type="dxa"/>
             <w:tcBorders/>
             <w:vAlign w:val="center"/>
           </w:tcPr>
@@ -213,7 +213,7 @@
         </w:tc>
         <w:tc>
           <w:tcPr>
-            <w:tcW w:w="2266" w:type="dxa"/>
+            <w:tcW w:w="2268" w:type="dxa"/>
             <w:tcBorders/>
             <w:vAlign w:val="center"/>
           </w:tcPr>
@@ -260,7 +260,7 @@
         <w:trPr/>
         <w:tc>
           <w:tcPr>
-            <w:tcW w:w="1027" w:type="dxa"/>
+            <w:tcW w:w="1025" w:type="dxa"/>
             <w:tcBorders/>
             <w:vAlign w:val="center"/>
           </w:tcPr>
@@ -281,7 +281,7 @@
         </w:tc>
         <w:tc>
           <w:tcPr>
-            <w:tcW w:w="2266" w:type="dxa"/>
+            <w:tcW w:w="2268" w:type="dxa"/>
             <w:tcBorders/>
             <w:vAlign w:val="center"/>
           </w:tcPr>
@@ -328,7 +328,7 @@
         <w:trPr/>
         <w:tc>
           <w:tcPr>
-            <w:tcW w:w="1027" w:type="dxa"/>
+            <w:tcW w:w="1025" w:type="dxa"/>
             <w:tcBorders/>
             <w:vAlign w:val="center"/>
           </w:tcPr>
@@ -349,7 +349,7 @@
         </w:tc>
         <w:tc>
           <w:tcPr>
-            <w:tcW w:w="2266" w:type="dxa"/>
+            <w:tcW w:w="2268" w:type="dxa"/>
             <w:tcBorders/>
             <w:vAlign w:val="center"/>
           </w:tcPr>
@@ -396,7 +396,7 @@
         <w:trPr/>
         <w:tc>
           <w:tcPr>
-            <w:tcW w:w="1027" w:type="dxa"/>
+            <w:tcW w:w="1025" w:type="dxa"/>
             <w:tcBorders/>
             <w:vAlign w:val="center"/>
           </w:tcPr>
@@ -417,7 +417,7 @@
         </w:tc>
         <w:tc>
           <w:tcPr>
-            <w:tcW w:w="2266" w:type="dxa"/>
+            <w:tcW w:w="2268" w:type="dxa"/>
             <w:tcBorders/>
             <w:vAlign w:val="center"/>
           </w:tcPr>
@@ -464,7 +464,7 @@
         <w:trPr/>
         <w:tc>
           <w:tcPr>
-            <w:tcW w:w="1027" w:type="dxa"/>
+            <w:tcW w:w="1025" w:type="dxa"/>
             <w:tcBorders/>
             <w:vAlign w:val="center"/>
           </w:tcPr>
@@ -485,7 +485,7 @@
         </w:tc>
         <w:tc>
           <w:tcPr>
-            <w:tcW w:w="2266" w:type="dxa"/>
+            <w:tcW w:w="2268" w:type="dxa"/>
             <w:tcBorders/>
             <w:vAlign w:val="center"/>
           </w:tcPr>
@@ -1106,8 +1106,8 @@
       </w:tblPr>
       <w:tblGrid>
         <w:gridCol w:w="1330"/>
-        <w:gridCol w:w="3365"/>
-        <w:gridCol w:w="5277"/>
+        <w:gridCol w:w="3363"/>
+        <w:gridCol w:w="5279"/>
       </w:tblGrid>
       <w:tr>
         <w:trPr>
@@ -1135,7 +1135,7 @@
         </w:tc>
         <w:tc>
           <w:tcPr>
-            <w:tcW w:w="3365" w:type="dxa"/>
+            <w:tcW w:w="3363" w:type="dxa"/>
             <w:tcBorders/>
             <w:vAlign w:val="center"/>
           </w:tcPr>
@@ -1155,7 +1155,7 @@
         </w:tc>
         <w:tc>
           <w:tcPr>
-            <w:tcW w:w="5277" w:type="dxa"/>
+            <w:tcW w:w="5279" w:type="dxa"/>
             <w:tcBorders/>
             <w:vAlign w:val="center"/>
           </w:tcPr>
@@ -1199,7 +1199,7 @@
         </w:tc>
         <w:tc>
           <w:tcPr>
-            <w:tcW w:w="3365" w:type="dxa"/>
+            <w:tcW w:w="3363" w:type="dxa"/>
             <w:tcBorders/>
             <w:vAlign w:val="center"/>
           </w:tcPr>
@@ -1222,7 +1222,7 @@
         </w:tc>
         <w:tc>
           <w:tcPr>
-            <w:tcW w:w="5277" w:type="dxa"/>
+            <w:tcW w:w="5279" w:type="dxa"/>
             <w:tcBorders/>
             <w:vAlign w:val="center"/>
           </w:tcPr>
@@ -1267,7 +1267,7 @@
         </w:tc>
         <w:tc>
           <w:tcPr>
-            <w:tcW w:w="3365" w:type="dxa"/>
+            <w:tcW w:w="3363" w:type="dxa"/>
             <w:tcBorders/>
             <w:vAlign w:val="center"/>
           </w:tcPr>
@@ -1290,7 +1290,7 @@
         </w:tc>
         <w:tc>
           <w:tcPr>
-            <w:tcW w:w="5277" w:type="dxa"/>
+            <w:tcW w:w="5279" w:type="dxa"/>
             <w:tcBorders/>
             <w:vAlign w:val="center"/>
           </w:tcPr>
@@ -1335,7 +1335,7 @@
         </w:tc>
         <w:tc>
           <w:tcPr>
-            <w:tcW w:w="3365" w:type="dxa"/>
+            <w:tcW w:w="3363" w:type="dxa"/>
             <w:tcBorders/>
             <w:vAlign w:val="center"/>
           </w:tcPr>
@@ -1358,7 +1358,7 @@
         </w:tc>
         <w:tc>
           <w:tcPr>
-            <w:tcW w:w="5277" w:type="dxa"/>
+            <w:tcW w:w="5279" w:type="dxa"/>
             <w:tcBorders/>
             <w:vAlign w:val="center"/>
           </w:tcPr>
@@ -1403,7 +1403,7 @@
         </w:tc>
         <w:tc>
           <w:tcPr>
-            <w:tcW w:w="3365" w:type="dxa"/>
+            <w:tcW w:w="3363" w:type="dxa"/>
             <w:tcBorders/>
             <w:vAlign w:val="center"/>
           </w:tcPr>
@@ -1426,7 +1426,7 @@
         </w:tc>
         <w:tc>
           <w:tcPr>
-            <w:tcW w:w="5277" w:type="dxa"/>
+            <w:tcW w:w="5279" w:type="dxa"/>
             <w:tcBorders/>
             <w:vAlign w:val="center"/>
           </w:tcPr>
@@ -1471,7 +1471,7 @@
         </w:tc>
         <w:tc>
           <w:tcPr>
-            <w:tcW w:w="3365" w:type="dxa"/>
+            <w:tcW w:w="3363" w:type="dxa"/>
             <w:tcBorders/>
             <w:vAlign w:val="center"/>
           </w:tcPr>
@@ -1494,7 +1494,7 @@
         </w:tc>
         <w:tc>
           <w:tcPr>
-            <w:tcW w:w="5277" w:type="dxa"/>
+            <w:tcW w:w="5279" w:type="dxa"/>
             <w:tcBorders/>
             <w:vAlign w:val="center"/>
           </w:tcPr>
@@ -1770,9 +1770,9 @@
         </w:tblCellMar>
       </w:tblPr>
       <w:tblGrid>
-        <w:gridCol w:w="1027"/>
+        <w:gridCol w:w="1025"/>
         <w:gridCol w:w="3274"/>
-        <w:gridCol w:w="4550"/>
+        <w:gridCol w:w="4552"/>
       </w:tblGrid>
       <w:tr>
         <w:trPr>
@@ -1780,7 +1780,7 @@
         </w:trPr>
         <w:tc>
           <w:tcPr>
-            <w:tcW w:w="1027" w:type="dxa"/>
+            <w:tcW w:w="1025" w:type="dxa"/>
             <w:tcBorders/>
             <w:vAlign w:val="center"/>
           </w:tcPr>
@@ -1820,7 +1820,7 @@
         </w:tc>
         <w:tc>
           <w:tcPr>
-            <w:tcW w:w="4550" w:type="dxa"/>
+            <w:tcW w:w="4552" w:type="dxa"/>
             <w:tcBorders/>
             <w:vAlign w:val="center"/>
           </w:tcPr>
@@ -1843,7 +1843,7 @@
         <w:trPr/>
         <w:tc>
           <w:tcPr>
-            <w:tcW w:w="1027" w:type="dxa"/>
+            <w:tcW w:w="1025" w:type="dxa"/>
             <w:tcBorders/>
             <w:vAlign w:val="center"/>
           </w:tcPr>
@@ -1887,7 +1887,7 @@
         </w:tc>
         <w:tc>
           <w:tcPr>
-            <w:tcW w:w="4550" w:type="dxa"/>
+            <w:tcW w:w="4552" w:type="dxa"/>
             <w:tcBorders/>
             <w:vAlign w:val="center"/>
           </w:tcPr>
@@ -1911,7 +1911,7 @@
         <w:trPr/>
         <w:tc>
           <w:tcPr>
-            <w:tcW w:w="1027" w:type="dxa"/>
+            <w:tcW w:w="1025" w:type="dxa"/>
             <w:tcBorders/>
             <w:vAlign w:val="center"/>
           </w:tcPr>
@@ -1955,7 +1955,7 @@
         </w:tc>
         <w:tc>
           <w:tcPr>
-            <w:tcW w:w="4550" w:type="dxa"/>
+            <w:tcW w:w="4552" w:type="dxa"/>
             <w:tcBorders/>
             <w:vAlign w:val="center"/>
           </w:tcPr>
@@ -1979,7 +1979,7 @@
         <w:trPr/>
         <w:tc>
           <w:tcPr>
-            <w:tcW w:w="1027" w:type="dxa"/>
+            <w:tcW w:w="1025" w:type="dxa"/>
             <w:tcBorders/>
             <w:vAlign w:val="center"/>
           </w:tcPr>
@@ -2023,7 +2023,7 @@
         </w:tc>
         <w:tc>
           <w:tcPr>
-            <w:tcW w:w="4550" w:type="dxa"/>
+            <w:tcW w:w="4552" w:type="dxa"/>
             <w:tcBorders/>
             <w:vAlign w:val="center"/>
           </w:tcPr>
@@ -2047,7 +2047,7 @@
         <w:trPr/>
         <w:tc>
           <w:tcPr>
-            <w:tcW w:w="1027" w:type="dxa"/>
+            <w:tcW w:w="1025" w:type="dxa"/>
             <w:tcBorders/>
             <w:vAlign w:val="center"/>
           </w:tcPr>
@@ -2091,7 +2091,7 @@
         </w:tc>
         <w:tc>
           <w:tcPr>
-            <w:tcW w:w="4550" w:type="dxa"/>
+            <w:tcW w:w="4552" w:type="dxa"/>
             <w:tcBorders/>
             <w:vAlign w:val="center"/>
           </w:tcPr>
@@ -2115,7 +2115,7 @@
         <w:trPr/>
         <w:tc>
           <w:tcPr>
-            <w:tcW w:w="1027" w:type="dxa"/>
+            <w:tcW w:w="1025" w:type="dxa"/>
             <w:tcBorders/>
             <w:vAlign w:val="center"/>
           </w:tcPr>
@@ -2159,7 +2159,7 @@
         </w:tc>
         <w:tc>
           <w:tcPr>
-            <w:tcW w:w="4550" w:type="dxa"/>
+            <w:tcW w:w="4552" w:type="dxa"/>
             <w:tcBorders/>
             <w:vAlign w:val="center"/>
           </w:tcPr>
@@ -2195,6 +2195,163 @@
           <w:b/>
           <w:bCs/>
         </w:rPr>
+      </w:r>
+    </w:p>
+    <w:p>
+      <w:pPr>
+        <w:pStyle w:val="Normal"/>
+        <w:bidi w:val="0"/>
+        <w:jc w:val="start"/>
+        <w:rPr>
+          <w:b/>
+          <w:bCs/>
+        </w:rPr>
+      </w:pPr>
+      <w:r>
+        <w:rPr>
+          <w:b/>
+          <w:bCs/>
+        </w:rPr>
+        <w:t>Endpoints para inscripciones</w:t>
+      </w:r>
+    </w:p>
+    <w:p>
+      <w:pPr>
+        <w:pStyle w:val="Normal"/>
+        <w:bidi w:val="0"/>
+        <w:jc w:val="start"/>
+        <w:rPr>
+          <w:b/>
+          <w:bCs/>
+        </w:rPr>
+      </w:pPr>
+      <w:r>
+        <w:rPr>
+          <w:b/>
+          <w:bCs/>
+        </w:rPr>
+      </w:r>
+    </w:p>
+    <w:p>
+      <w:pPr>
+        <w:pStyle w:val="Normal"/>
+        <w:bidi w:val="0"/>
+        <w:jc w:val="start"/>
+        <w:rPr>
+          <w:b/>
+          <w:bCs/>
+        </w:rPr>
+      </w:pPr>
+      <w:r>
+        <w:rPr>
+          <w:b/>
+          <w:bCs/>
+        </w:rPr>
+        <w:t>GET     /api/inscripciones/          → lista todas las inscripciones</w:t>
+      </w:r>
+    </w:p>
+    <w:p>
+      <w:pPr>
+        <w:pStyle w:val="Normal"/>
+        <w:bidi w:val="0"/>
+        <w:jc w:val="start"/>
+        <w:rPr>
+          <w:b/>
+          <w:bCs/>
+        </w:rPr>
+      </w:pPr>
+      <w:r>
+        <w:rPr>
+          <w:b/>
+          <w:bCs/>
+        </w:rPr>
+        <w:t>POST    /api/inscripciones/          → crea una inscripción</w:t>
+      </w:r>
+    </w:p>
+    <w:p>
+      <w:pPr>
+        <w:pStyle w:val="Normal"/>
+        <w:bidi w:val="0"/>
+        <w:jc w:val="start"/>
+        <w:rPr>
+          <w:b/>
+          <w:bCs/>
+        </w:rPr>
+      </w:pPr>
+      <w:r>
+        <w:rPr>
+          <w:b/>
+          <w:bCs/>
+        </w:rPr>
+        <w:t>GET     /api/inscripciones/{id}/     → obtiene una inscripción</w:t>
+      </w:r>
+    </w:p>
+    <w:p>
+      <w:pPr>
+        <w:pStyle w:val="Normal"/>
+        <w:bidi w:val="0"/>
+        <w:jc w:val="start"/>
+        <w:rPr>
+          <w:b/>
+          <w:bCs/>
+        </w:rPr>
+      </w:pPr>
+      <w:r>
+        <w:rPr>
+          <w:b/>
+          <w:bCs/>
+        </w:rPr>
+        <w:t>PATCH   /api/inscripciones/{id}/     → actualiza el estado de asistencia</w:t>
+      </w:r>
+    </w:p>
+    <w:p>
+      <w:pPr>
+        <w:pStyle w:val="Normal"/>
+        <w:bidi w:val="0"/>
+        <w:jc w:val="start"/>
+        <w:rPr>
+          <w:b/>
+          <w:bCs/>
+        </w:rPr>
+      </w:pPr>
+      <w:r>
+        <w:rPr>
+          <w:b/>
+          <w:bCs/>
+        </w:rPr>
+        <w:t>DELETE  /api/inscripciones/{id}/     → elimina una inscripción</w:t>
+      </w:r>
+    </w:p>
+    <w:p>
+      <w:pPr>
+        <w:pStyle w:val="Normal"/>
+        <w:bidi w:val="0"/>
+        <w:jc w:val="start"/>
+        <w:rPr>
+          <w:b/>
+          <w:bCs/>
+        </w:rPr>
+      </w:pPr>
+      <w:r>
+        <w:rPr/>
+      </w:r>
+    </w:p>
+    <w:p>
+      <w:pPr>
+        <w:pStyle w:val="Normal"/>
+        <w:bidi w:val="0"/>
+        <w:jc w:val="start"/>
+        <w:rPr>
+          <w:b/>
+          <w:bCs/>
+        </w:rPr>
+      </w:pPr>
+      <w:r>
+        <w:rPr>
+          <w:b/>
+          <w:bCs/>
+        </w:rPr>
+        <w:t>GET /api/publicaciones/?usuario_id=&lt;uuid-del-usuario&gt;</w:t>
       </w:r>
     </w:p>
     <w:sectPr>
@@ -2204,6 +2361,7 @@
       <w:pgNumType w:fmt="decimal"/>
       <w:formProt w:val="false"/>
       <w:textDirection w:val="lrTb"/>
+      <w:docGrid w:type="default" w:linePitch="100" w:charSpace="0"/>
     </w:sectPr>
   </w:body>
 </w:document>
@@ -2223,7 +2381,6 @@
     </w:rPrDefault>
     <w:pPrDefault>
       <w:pPr>
-        <w:widowControl/>
         <w:suppressAutoHyphens w:val="true"/>
       </w:pPr>
     </w:pPrDefault>
@@ -2233,7 +2390,10 @@
     <w:qFormat/>
     <w:pPr>
       <w:widowControl/>
+      <w:suppressAutoHyphens w:val="true"/>
       <w:bidi w:val="0"/>
+      <w:spacing w:before="0" w:after="0"/>
+      <w:jc w:val="start"/>
     </w:pPr>
     <w:rPr>
       <w:rFonts w:ascii="Liberation Serif" w:hAnsi="Liberation Serif" w:eastAsia="Songti SC" w:cs="Arial Unicode MS"/>

</xml_diff>